<commit_message>
add arquivo com dados para melhor organização e facilidade de entendimento do codigo
</commit_message>
<xml_diff>
--- a/generated_doc.docx
+++ b/generated_doc.docx
@@ -303,7 +303,7 @@
           <w:sz w:val="20"/>
           <w:szCs w:val="20"/>
         </w:rPr>
-        <w:t xml:space="preserve">220</w:t>
+        <w:t xml:space="preserve">380</w:t>
       </w:r>
       <w:r>
         <w:rPr>
@@ -501,7 +501,7 @@
           <w:sz w:val="20"/>
           <w:szCs w:val="20"/>
         </w:rPr>
-        <w:t xml:space="preserve">ITAMIR TRINDADE</w:t>
+        <w:t xml:space="preserve">fulano de tal</w:t>
       </w:r>
     </w:p>
     <w:p>
@@ -536,7 +536,7 @@
           <w:sz w:val="20"/>
           <w:szCs w:val="20"/>
         </w:rPr>
-        <w:t xml:space="preserve">324534124</w:t>
+        <w:t xml:space="preserve">3062015349</w:t>
       </w:r>
     </w:p>
     <w:p>
@@ -9109,7 +9109,7 @@
           <w:sz w:val="20"/>
           <w:szCs w:val="20"/>
         </w:rPr>
-        <w:t xml:space="preserve"> 124</w:t>
+        <w:t xml:space="preserve"> 895288</w:t>
       </w:r>
     </w:p>
     <w:p>
@@ -9215,7 +9215,7 @@
           <w:sz w:val="20"/>
           <w:szCs w:val="20"/>
         </w:rPr>
-        <w:t xml:space="preserve">ITAMIR TRINDADE</w:t>
+        <w:t xml:space="preserve">NOME</w:t>
       </w:r>
     </w:p>
     <w:p>
@@ -9259,7 +9259,7 @@
           <w:sz w:val="20"/>
           <w:szCs w:val="20"/>
         </w:rPr>
-        <w:t xml:space="preserve"> Rua xxxxxxxxxxx</w:t>
+        <w:t xml:space="preserve"> RUA NAPOLEAO LIMA - 1674 JOQUEI CLUBE</w:t>
       </w:r>
     </w:p>
     <w:p>
@@ -9292,7 +9292,7 @@
           <w:sz w:val="20"/>
           <w:szCs w:val="20"/>
         </w:rPr>
-        <w:t xml:space="preserve"> 66666</w:t>
+        <w:t xml:space="preserve"> SN</w:t>
       </w:r>
     </w:p>
     <w:p>
@@ -16918,15 +16918,15 @@
           <w:sz w:val="20"/>
           <w:szCs w:val="20"/>
         </w:rPr>
-        <w:t xml:space="preserve">monofásico à dois condutores, sendo </w:t>
-      </w:r>
-      <w:r>
-        <w:rPr>
-          <w:rFonts w:ascii="Arial" w:hAnsi="Arial" w:cs="Arial"/>
-          <w:sz w:val="20"/>
-          <w:szCs w:val="20"/>
-        </w:rPr>
-        <w:t xml:space="preserve">um</w:t>
+        <w:t xml:space="preserve">trifásico à quatro condutores, sendo </w:t>
+      </w:r>
+      <w:r>
+        <w:rPr>
+          <w:rFonts w:ascii="Arial" w:hAnsi="Arial" w:cs="Arial"/>
+          <w:sz w:val="20"/>
+          <w:szCs w:val="20"/>
+        </w:rPr>
+        <w:t xml:space="preserve">três</w:t>
       </w:r>
       <w:r>
         <w:rPr>
@@ -17037,7 +17037,7 @@
           <w:sz w:val="20"/>
           <w:szCs w:val="20"/>
         </w:rPr>
-        <w:t xml:space="preserve">220</w:t>
+        <w:t xml:space="preserve">380</w:t>
       </w:r>
       <w:r>
         <w:rPr>
@@ -17212,7 +17212,7 @@
           <w:sz w:val="20"/>
           <w:szCs w:val="20"/>
         </w:rPr>
-        <w:t xml:space="preserve">1</w:t>
+        <w:t xml:space="preserve">3</w:t>
       </w:r>
     </w:p>
     <w:p>
@@ -17254,7 +17254,7 @@
           <w:sz w:val="20"/>
           <w:szCs w:val="20"/>
         </w:rPr>
-        <w:t xml:space="preserve">220</w:t>
+        <w:t xml:space="preserve">380</w:t>
       </w:r>
       <w:r>
         <w:rPr>
@@ -18969,7 +18969,7 @@
           <w:sz w:val="20"/>
           <w:szCs w:val="20"/>
         </w:rPr>
-        <w:t xml:space="preserve">monofásico</w:t>
+        <w:t xml:space="preserve">trifásico</w:t>
       </w:r>
       <w:r>
         <w:rPr>
@@ -18987,7 +18987,7 @@
           <w:sz w:val="20"/>
           <w:szCs w:val="20"/>
         </w:rPr>
-        <w:t xml:space="preserve">dois </w:t>
+        <w:t xml:space="preserve">quatro </w:t>
       </w:r>
       <w:r>
         <w:rPr>
@@ -19004,7 +19004,7 @@
           <w:sz w:val="20"/>
           <w:szCs w:val="20"/>
         </w:rPr>
-        <w:t xml:space="preserve">um</w:t>
+        <w:t xml:space="preserve">três</w:t>
       </w:r>
       <w:r>
         <w:rPr>
@@ -19105,7 +19105,7 @@
           <w:sz w:val="20"/>
           <w:szCs w:val="20"/>
         </w:rPr>
-        <w:t xml:space="preserve">220</w:t>
+        <w:t xml:space="preserve">380</w:t>
       </w:r>
       <w:r>
         <w:rPr>
@@ -20237,7 +20237,7 @@
                 <w:szCs w:val="18"/>
                 <w:lang w:eastAsia="pt-BR"/>
               </w:rPr>
-              <w:t xml:space="preserve">91</w:t>
+              <w:t xml:space="preserve">9</w:t>
             </w:r>
           </w:p>
         </w:tc>
@@ -20303,7 +20303,7 @@
                 <w:szCs w:val="18"/>
                 <w:lang w:eastAsia="pt-BR"/>
               </w:rPr>
-              <w:t xml:space="preserve">40.495</w:t>
+              <w:t xml:space="preserve">4.005</w:t>
             </w:r>
           </w:p>
         </w:tc>
@@ -20536,7 +20536,7 @@
                 <w:szCs w:val="18"/>
                 <w:lang w:eastAsia="pt-BR"/>
               </w:rPr>
-              <w:t xml:space="preserve">SOFAR</w:t>
+              <w:t xml:space="preserve"/>
             </w:r>
           </w:p>
         </w:tc>

</xml_diff>